<commit_message>
Concertando erro no modelo conceitual logíco da escola.
</commit_message>
<xml_diff>
--- a/gitbash-github.docx
+++ b/gitbash-github.docx
@@ -61,9 +61,8 @@
           <w:szCs w:val="40"/>
           <w:lang w:val="en-US"/>
         </w:rPr>
-        <w:t xml:space="preserve">git config –global </w:t>
+        <w:t xml:space="preserve">git config </w:t>
       </w:r>
-      <w:proofErr w:type="gramStart"/>
       <w:r>
         <w:rPr>
           <w:color w:val="000000" w:themeColor="text1"/>
@@ -71,9 +70,10 @@
           <w:szCs w:val="40"/>
           <w:lang w:val="en-US"/>
         </w:rPr>
-        <w:t>http.sslVerify</w:t>
+        <w:t>--</w:t>
       </w:r>
-      <w:proofErr w:type="gramEnd"/>
+      <w:bookmarkStart w:id="0" w:name="_GoBack"/>
+      <w:bookmarkEnd w:id="0"/>
       <w:r>
         <w:rPr>
           <w:color w:val="000000" w:themeColor="text1"/>
@@ -81,7 +81,7 @@
           <w:szCs w:val="40"/>
           <w:lang w:val="en-US"/>
         </w:rPr>
-        <w:t xml:space="preserve"> false</w:t>
+        <w:t>global http.sslVerify false</w:t>
       </w:r>
     </w:p>
     <w:p>
@@ -124,8 +124,6 @@
         </w:rPr>
         <w:t xml:space="preserve"> push</w:t>
       </w:r>
-      <w:bookmarkStart w:id="0" w:name="_GoBack"/>
-      <w:bookmarkEnd w:id="0"/>
     </w:p>
     <w:sectPr>
       <w:pgSz w:w="11906" w:h="16838"/>

</xml_diff>